<commit_message>
finish lab 9, start project
</commit_message>
<xml_diff>
--- a/Lab 9/Harms - Lab 9.docx
+++ b/Lab 9/Harms - Lab 9.docx
@@ -786,6 +786,362 @@
       </w:r>
     </w:p>
     <w:p>
+      <w:r>
+        <w:rPr>
+          <w:noProof/>
+        </w:rPr>
+        <w:drawing>
+          <wp:inline distT="0" distB="0" distL="0" distR="0" wp14:anchorId="4BE7D34B" wp14:editId="5503F2C5">
+            <wp:extent cx="1704975" cy="2335249"/>
+            <wp:effectExtent l="0" t="0" r="0" b="8255"/>
+            <wp:docPr id="1" name="Picture 1" descr="A screenshot of a cell phone&#10;&#10;Description automatically generated"/>
+            <wp:cNvGraphicFramePr>
+              <a:graphicFrameLocks xmlns:a="http://schemas.openxmlformats.org/drawingml/2006/main" noChangeAspect="1"/>
+            </wp:cNvGraphicFramePr>
+            <a:graphic xmlns:a="http://schemas.openxmlformats.org/drawingml/2006/main">
+              <a:graphicData uri="http://schemas.openxmlformats.org/drawingml/2006/picture">
+                <pic:pic xmlns:pic="http://schemas.openxmlformats.org/drawingml/2006/picture">
+                  <pic:nvPicPr>
+                    <pic:cNvPr id="1" name="Part 2.png"/>
+                    <pic:cNvPicPr/>
+                  </pic:nvPicPr>
+                  <pic:blipFill>
+                    <a:blip r:embed="rId5" cstate="print">
+                      <a:extLst>
+                        <a:ext uri="{28A0092B-C50C-407E-A947-70E740481C1C}">
+                          <a14:useLocalDpi xmlns:a14="http://schemas.microsoft.com/office/drawing/2010/main" val="0"/>
+                        </a:ext>
+                      </a:extLst>
+                    </a:blip>
+                    <a:stretch>
+                      <a:fillRect/>
+                    </a:stretch>
+                  </pic:blipFill>
+                  <pic:spPr>
+                    <a:xfrm>
+                      <a:off x="0" y="0"/>
+                      <a:ext cx="1716434" cy="2350944"/>
+                    </a:xfrm>
+                    <a:prstGeom prst="rect">
+                      <a:avLst/>
+                    </a:prstGeom>
+                  </pic:spPr>
+                </pic:pic>
+              </a:graphicData>
+            </a:graphic>
+          </wp:inline>
+        </w:drawing>
+      </w:r>
+    </w:p>
+    <w:p>
+      <w:r>
+        <w:lastRenderedPageBreak/>
+        <w:t>Part 3:</w:t>
+      </w:r>
+    </w:p>
+    <w:p>
+      <w:r>
+        <w:t>Inserted row into a table from last lab</w:t>
+      </w:r>
+      <w:r>
+        <w:rPr>
+          <w:noProof/>
+        </w:rPr>
+        <w:drawing>
+          <wp:inline distT="0" distB="0" distL="0" distR="0" wp14:anchorId="423058A7" wp14:editId="53C5DF79">
+            <wp:extent cx="4229131" cy="981082"/>
+            <wp:effectExtent l="0" t="0" r="0" b="9525"/>
+            <wp:docPr id="3" name="Picture 3" descr="A screenshot of a cell phone&#10;&#10;Description automatically generated"/>
+            <wp:cNvGraphicFramePr>
+              <a:graphicFrameLocks xmlns:a="http://schemas.openxmlformats.org/drawingml/2006/main" noChangeAspect="1"/>
+            </wp:cNvGraphicFramePr>
+            <a:graphic xmlns:a="http://schemas.openxmlformats.org/drawingml/2006/main">
+              <a:graphicData uri="http://schemas.openxmlformats.org/drawingml/2006/picture">
+                <pic:pic xmlns:pic="http://schemas.openxmlformats.org/drawingml/2006/picture">
+                  <pic:nvPicPr>
+                    <pic:cNvPr id="3" name="inserted data2.png"/>
+                    <pic:cNvPicPr/>
+                  </pic:nvPicPr>
+                  <pic:blipFill>
+                    <a:blip r:embed="rId6">
+                      <a:extLst>
+                        <a:ext uri="{28A0092B-C50C-407E-A947-70E740481C1C}">
+                          <a14:useLocalDpi xmlns:a14="http://schemas.microsoft.com/office/drawing/2010/main" val="0"/>
+                        </a:ext>
+                      </a:extLst>
+                    </a:blip>
+                    <a:stretch>
+                      <a:fillRect/>
+                    </a:stretch>
+                  </pic:blipFill>
+                  <pic:spPr>
+                    <a:xfrm>
+                      <a:off x="0" y="0"/>
+                      <a:ext cx="4229131" cy="981082"/>
+                    </a:xfrm>
+                    <a:prstGeom prst="rect">
+                      <a:avLst/>
+                    </a:prstGeom>
+                  </pic:spPr>
+                </pic:pic>
+              </a:graphicData>
+            </a:graphic>
+          </wp:inline>
+        </w:drawing>
+      </w:r>
+    </w:p>
+    <w:p>
+      <w:r>
+        <w:rPr>
+          <w:noProof/>
+        </w:rPr>
+        <w:drawing>
+          <wp:inline distT="0" distB="0" distL="0" distR="0" wp14:anchorId="232A8670" wp14:editId="20449E25">
+            <wp:extent cx="5943600" cy="574675"/>
+            <wp:effectExtent l="0" t="0" r="0" b="0"/>
+            <wp:docPr id="2" name="Picture 2" descr="A screenshot of a social media post&#10;&#10;Description automatically generated"/>
+            <wp:cNvGraphicFramePr>
+              <a:graphicFrameLocks xmlns:a="http://schemas.openxmlformats.org/drawingml/2006/main" noChangeAspect="1"/>
+            </wp:cNvGraphicFramePr>
+            <a:graphic xmlns:a="http://schemas.openxmlformats.org/drawingml/2006/main">
+              <a:graphicData uri="http://schemas.openxmlformats.org/drawingml/2006/picture">
+                <pic:pic xmlns:pic="http://schemas.openxmlformats.org/drawingml/2006/picture">
+                  <pic:nvPicPr>
+                    <pic:cNvPr id="2" name="inserted data.png"/>
+                    <pic:cNvPicPr/>
+                  </pic:nvPicPr>
+                  <pic:blipFill>
+                    <a:blip r:embed="rId7">
+                      <a:extLst>
+                        <a:ext uri="{28A0092B-C50C-407E-A947-70E740481C1C}">
+                          <a14:useLocalDpi xmlns:a14="http://schemas.microsoft.com/office/drawing/2010/main" val="0"/>
+                        </a:ext>
+                      </a:extLst>
+                    </a:blip>
+                    <a:stretch>
+                      <a:fillRect/>
+                    </a:stretch>
+                  </pic:blipFill>
+                  <pic:spPr>
+                    <a:xfrm>
+                      <a:off x="0" y="0"/>
+                      <a:ext cx="5943600" cy="574675"/>
+                    </a:xfrm>
+                    <a:prstGeom prst="rect">
+                      <a:avLst/>
+                    </a:prstGeom>
+                  </pic:spPr>
+                </pic:pic>
+              </a:graphicData>
+            </a:graphic>
+          </wp:inline>
+        </w:drawing>
+      </w:r>
+    </w:p>
+    <w:p>
+      <w:r>
+        <w:t xml:space="preserve">Created an index </w:t>
+      </w:r>
+      <w:r>
+        <w:t>on one of the tables</w:t>
+      </w:r>
+    </w:p>
+    <w:p>
+      <w:r>
+        <w:rPr>
+          <w:noProof/>
+        </w:rPr>
+        <w:drawing>
+          <wp:inline distT="0" distB="0" distL="0" distR="0" wp14:anchorId="5F9C72A7" wp14:editId="39A8F1CD">
+            <wp:extent cx="2857521" cy="571504"/>
+            <wp:effectExtent l="0" t="0" r="0" b="0"/>
+            <wp:docPr id="4" name="Picture 4" descr="A screenshot of a cell phone&#10;&#10;Description automatically generated"/>
+            <wp:cNvGraphicFramePr>
+              <a:graphicFrameLocks xmlns:a="http://schemas.openxmlformats.org/drawingml/2006/main" noChangeAspect="1"/>
+            </wp:cNvGraphicFramePr>
+            <a:graphic xmlns:a="http://schemas.openxmlformats.org/drawingml/2006/main">
+              <a:graphicData uri="http://schemas.openxmlformats.org/drawingml/2006/picture">
+                <pic:pic xmlns:pic="http://schemas.openxmlformats.org/drawingml/2006/picture">
+                  <pic:nvPicPr>
+                    <pic:cNvPr id="4" name="create index.png"/>
+                    <pic:cNvPicPr/>
+                  </pic:nvPicPr>
+                  <pic:blipFill>
+                    <a:blip r:embed="rId8">
+                      <a:extLst>
+                        <a:ext uri="{28A0092B-C50C-407E-A947-70E740481C1C}">
+                          <a14:useLocalDpi xmlns:a14="http://schemas.microsoft.com/office/drawing/2010/main" val="0"/>
+                        </a:ext>
+                      </a:extLst>
+                    </a:blip>
+                    <a:stretch>
+                      <a:fillRect/>
+                    </a:stretch>
+                  </pic:blipFill>
+                  <pic:spPr>
+                    <a:xfrm>
+                      <a:off x="0" y="0"/>
+                      <a:ext cx="2857521" cy="571504"/>
+                    </a:xfrm>
+                    <a:prstGeom prst="rect">
+                      <a:avLst/>
+                    </a:prstGeom>
+                  </pic:spPr>
+                </pic:pic>
+              </a:graphicData>
+            </a:graphic>
+          </wp:inline>
+        </w:drawing>
+      </w:r>
+    </w:p>
+    <w:p>
+      <w:r>
+        <w:rPr>
+          <w:noProof/>
+        </w:rPr>
+        <w:drawing>
+          <wp:inline distT="0" distB="0" distL="0" distR="0" wp14:anchorId="518F9D1E" wp14:editId="2CB47F69">
+            <wp:extent cx="2381267" cy="590554"/>
+            <wp:effectExtent l="0" t="0" r="0" b="0"/>
+            <wp:docPr id="5" name="Picture 5" descr="A screenshot of a cell phone&#10;&#10;Description automatically generated"/>
+            <wp:cNvGraphicFramePr>
+              <a:graphicFrameLocks xmlns:a="http://schemas.openxmlformats.org/drawingml/2006/main" noChangeAspect="1"/>
+            </wp:cNvGraphicFramePr>
+            <a:graphic xmlns:a="http://schemas.openxmlformats.org/drawingml/2006/main">
+              <a:graphicData uri="http://schemas.openxmlformats.org/drawingml/2006/picture">
+                <pic:pic xmlns:pic="http://schemas.openxmlformats.org/drawingml/2006/picture">
+                  <pic:nvPicPr>
+                    <pic:cNvPr id="5" name="create index2.png"/>
+                    <pic:cNvPicPr/>
+                  </pic:nvPicPr>
+                  <pic:blipFill>
+                    <a:blip r:embed="rId9">
+                      <a:extLst>
+                        <a:ext uri="{28A0092B-C50C-407E-A947-70E740481C1C}">
+                          <a14:useLocalDpi xmlns:a14="http://schemas.microsoft.com/office/drawing/2010/main" val="0"/>
+                        </a:ext>
+                      </a:extLst>
+                    </a:blip>
+                    <a:stretch>
+                      <a:fillRect/>
+                    </a:stretch>
+                  </pic:blipFill>
+                  <pic:spPr>
+                    <a:xfrm>
+                      <a:off x="0" y="0"/>
+                      <a:ext cx="2381267" cy="590554"/>
+                    </a:xfrm>
+                    <a:prstGeom prst="rect">
+                      <a:avLst/>
+                    </a:prstGeom>
+                  </pic:spPr>
+                </pic:pic>
+              </a:graphicData>
+            </a:graphic>
+          </wp:inline>
+        </w:drawing>
+      </w:r>
+    </w:p>
+    <w:p>
+      <w:r>
+        <w:t>Create partitioned table</w:t>
+      </w:r>
+    </w:p>
+    <w:p>
+      <w:r>
+        <w:rPr>
+          <w:noProof/>
+        </w:rPr>
+        <w:drawing>
+          <wp:inline distT="0" distB="0" distL="0" distR="0" wp14:anchorId="7A099986" wp14:editId="11017AEF">
+            <wp:extent cx="3036480" cy="2547938"/>
+            <wp:effectExtent l="0" t="0" r="0" b="5080"/>
+            <wp:docPr id="6" name="Picture 6" descr="A screenshot of a cell phone&#10;&#10;Description automatically generated"/>
+            <wp:cNvGraphicFramePr>
+              <a:graphicFrameLocks xmlns:a="http://schemas.openxmlformats.org/drawingml/2006/main" noChangeAspect="1"/>
+            </wp:cNvGraphicFramePr>
+            <a:graphic xmlns:a="http://schemas.openxmlformats.org/drawingml/2006/main">
+              <a:graphicData uri="http://schemas.openxmlformats.org/drawingml/2006/picture">
+                <pic:pic xmlns:pic="http://schemas.openxmlformats.org/drawingml/2006/picture">
+                  <pic:nvPicPr>
+                    <pic:cNvPr id="6" name="partition.png"/>
+                    <pic:cNvPicPr/>
+                  </pic:nvPicPr>
+                  <pic:blipFill>
+                    <a:blip r:embed="rId10" cstate="print">
+                      <a:extLst>
+                        <a:ext uri="{28A0092B-C50C-407E-A947-70E740481C1C}">
+                          <a14:useLocalDpi xmlns:a14="http://schemas.microsoft.com/office/drawing/2010/main" val="0"/>
+                        </a:ext>
+                      </a:extLst>
+                    </a:blip>
+                    <a:stretch>
+                      <a:fillRect/>
+                    </a:stretch>
+                  </pic:blipFill>
+                  <pic:spPr>
+                    <a:xfrm>
+                      <a:off x="0" y="0"/>
+                      <a:ext cx="3063375" cy="2570506"/>
+                    </a:xfrm>
+                    <a:prstGeom prst="rect">
+                      <a:avLst/>
+                    </a:prstGeom>
+                  </pic:spPr>
+                </pic:pic>
+              </a:graphicData>
+            </a:graphic>
+          </wp:inline>
+        </w:drawing>
+      </w:r>
+    </w:p>
+    <w:p>
+      <w:r>
+        <w:rPr>
+          <w:noProof/>
+        </w:rPr>
+        <w:drawing>
+          <wp:inline distT="0" distB="0" distL="0" distR="0" wp14:anchorId="69B8EA93" wp14:editId="68488573">
+            <wp:extent cx="4689414" cy="1214438"/>
+            <wp:effectExtent l="0" t="0" r="0" b="5080"/>
+            <wp:docPr id="7" name="Picture 7" descr="A screenshot of a computer&#10;&#10;Description automatically generated"/>
+            <wp:cNvGraphicFramePr>
+              <a:graphicFrameLocks xmlns:a="http://schemas.openxmlformats.org/drawingml/2006/main" noChangeAspect="1"/>
+            </wp:cNvGraphicFramePr>
+            <a:graphic xmlns:a="http://schemas.openxmlformats.org/drawingml/2006/main">
+              <a:graphicData uri="http://schemas.openxmlformats.org/drawingml/2006/picture">
+                <pic:pic xmlns:pic="http://schemas.openxmlformats.org/drawingml/2006/picture">
+                  <pic:nvPicPr>
+                    <pic:cNvPr id="7" name="partition2.png"/>
+                    <pic:cNvPicPr/>
+                  </pic:nvPicPr>
+                  <pic:blipFill>
+                    <a:blip r:embed="rId11" cstate="print">
+                      <a:extLst>
+                        <a:ext uri="{28A0092B-C50C-407E-A947-70E740481C1C}">
+                          <a14:useLocalDpi xmlns:a14="http://schemas.microsoft.com/office/drawing/2010/main" val="0"/>
+                        </a:ext>
+                      </a:extLst>
+                    </a:blip>
+                    <a:stretch>
+                      <a:fillRect/>
+                    </a:stretch>
+                  </pic:blipFill>
+                  <pic:spPr>
+                    <a:xfrm>
+                      <a:off x="0" y="0"/>
+                      <a:ext cx="4752757" cy="1230842"/>
+                    </a:xfrm>
+                    <a:prstGeom prst="rect">
+                      <a:avLst/>
+                    </a:prstGeom>
+                  </pic:spPr>
+                </pic:pic>
+              </a:graphicData>
+            </a:graphic>
+          </wp:inline>
+        </w:drawing>
+      </w:r>
       <w:bookmarkStart w:id="0" w:name="_GoBack"/>
       <w:bookmarkEnd w:id="0"/>
     </w:p>

</xml_diff>